<commit_message>
Update Taller 3 - Documento Entrega.docx
</commit_message>
<xml_diff>
--- a/document/Taller 3 - Documento Entrega.docx
+++ b/document/Taller 3 - Documento Entrega.docx
@@ -455,7 +455,23 @@
           <w:sz w:val="24"/>
           <w:szCs w:val="24"/>
         </w:rPr>
-        <w:t>El problema abordado en el presente documento consiste en estimar un modelo que permita predecir los precios de compra de casas y apartamentos en Bogotá, con información de ventas previas obtenida</w:t>
+        <w:t xml:space="preserve">El problema abordado en el presente documento consiste en estimar un modelo que permita predecir los precios de compra de casas y apartamentos en </w:t>
+      </w:r>
+      <w:r>
+        <w:rPr>
+          <w:rFonts w:ascii="Californian FB" w:hAnsi="Californian FB"/>
+          <w:sz w:val="24"/>
+          <w:szCs w:val="24"/>
+        </w:rPr>
+        <w:t xml:space="preserve">la localidad de Chapinero en </w:t>
+      </w:r>
+      <w:r>
+        <w:rPr>
+          <w:rFonts w:ascii="Californian FB" w:hAnsi="Californian FB"/>
+          <w:sz w:val="24"/>
+          <w:szCs w:val="24"/>
+        </w:rPr>
+        <w:t>Bogotá, con información de ventas previas obtenida</w:t>
       </w:r>
       <w:r>
         <w:rPr>
@@ -1170,7 +1186,7 @@
           <w:sz w:val="24"/>
           <w:szCs w:val="24"/>
         </w:rPr>
-        <w:t xml:space="preserve">Al analizar la base de datos se identificó que solamente el 20% de los registros contenían información del área total del inmueble, 22% contenía información del área cubierta, ,52% contenía información del número de habitaciones (entre dormitorios y baños) y 73% </w:t>
+        <w:t xml:space="preserve">Al analizar la base de datos se identificó que solamente el 20% de los registros contenían información del área total del inmueble, 22% contenía información del área cubierta, ,52% </w:t>
       </w:r>
       <w:r>
         <w:rPr>
@@ -1179,7 +1195,16 @@
           <w:szCs w:val="24"/>
         </w:rPr>
         <w:lastRenderedPageBreak/>
-        <w:t xml:space="preserve">contenía información del número de baños de cada inmueble, lo que evidenció un gran número de registros de información incompletos y generó la necesidad de agregar </w:t>
+        <w:t xml:space="preserve">contenía información del número de habitaciones (entre dormitorios y baños) y 73% contenía información del número de baños de cada inmueble, </w:t>
+      </w:r>
+      <w:bookmarkStart w:id="1" w:name="_Hlk129522610"/>
+      <w:r>
+        <w:rPr>
+          <w:rFonts w:ascii="Californian FB" w:hAnsi="Californian FB"/>
+          <w:sz w:val="24"/>
+          <w:szCs w:val="24"/>
+        </w:rPr>
+        <w:t xml:space="preserve">lo que evidenció un gran número de registros de información incompletos y generó la necesidad de agregar </w:t>
       </w:r>
       <w:r>
         <w:rPr>
@@ -1197,6 +1222,7 @@
         </w:rPr>
         <w:t xml:space="preserve">variables </w:t>
       </w:r>
+      <w:bookmarkEnd w:id="1"/>
       <w:r>
         <w:rPr>
           <w:rFonts w:ascii="Californian FB" w:hAnsi="Californian FB"/>
@@ -1278,6 +1304,7 @@
         </w:rPr>
         <w:t xml:space="preserve">ubicación de </w:t>
       </w:r>
+      <w:bookmarkStart w:id="2" w:name="_Hlk129522909"/>
       <w:r>
         <w:rPr>
           <w:rFonts w:ascii="Californian FB" w:hAnsi="Californian FB"/>
@@ -1318,7 +1345,16 @@
           <w:sz w:val="24"/>
           <w:szCs w:val="24"/>
         </w:rPr>
-        <w:t xml:space="preserve"> (incluye todo tipo de delitos)</w:t>
+        <w:t xml:space="preserve"> </w:t>
+      </w:r>
+      <w:bookmarkEnd w:id="2"/>
+      <w:r>
+        <w:rPr>
+          <w:rFonts w:ascii="Californian FB" w:hAnsi="Californian FB"/>
+          <w:sz w:val="24"/>
+          <w:szCs w:val="24"/>
+        </w:rPr>
+        <w:t>(incluye todo tipo de delitos)</w:t>
       </w:r>
       <w:r>
         <w:rPr>
@@ -2055,7 +2091,16 @@
           <w:sz w:val="24"/>
           <w:szCs w:val="24"/>
         </w:rPr>
-        <w:t xml:space="preserve">l Mapa 2 muestra la distribución de los precios de estos inmuebles; de esta manera, se </w:t>
+        <w:t xml:space="preserve">l Mapa 2 muestra la </w:t>
+      </w:r>
+      <w:r>
+        <w:rPr>
+          <w:rFonts w:ascii="Californian FB" w:hAnsi="Californian FB"/>
+          <w:sz w:val="24"/>
+          <w:szCs w:val="24"/>
+        </w:rPr>
+        <w:lastRenderedPageBreak/>
+        <w:t xml:space="preserve">distribución de los precios de estos inmuebles; de esta manera, se </w:t>
       </w:r>
       <w:r>
         <w:rPr>
@@ -2071,16 +2116,7 @@
           <w:sz w:val="24"/>
           <w:szCs w:val="24"/>
         </w:rPr>
-        <w:t xml:space="preserve"> que el 76% de </w:t>
-      </w:r>
-      <w:r>
-        <w:rPr>
-          <w:rFonts w:ascii="Californian FB" w:hAnsi="Californian FB"/>
-          <w:sz w:val="24"/>
-          <w:szCs w:val="24"/>
-        </w:rPr>
-        <w:lastRenderedPageBreak/>
-        <w:t>los datos corresponden a Apartamentos y el 24% a Casas, esta variable fue considerada también dentro de los modelos de predicción como un factor</w:t>
+        <w:t xml:space="preserve"> que el 76% de los datos corresponden a Apartamentos y el 24% a Casas, esta variable fue considerada también dentro de los modelos de predicción como un factor</w:t>
       </w:r>
       <w:r>
         <w:rPr>
@@ -2376,7 +2412,6 @@
           <w:sz w:val="24"/>
           <w:szCs w:val="24"/>
         </w:rPr>
-        <w:lastRenderedPageBreak/>
         <w:t>Así mismo, se identificó que los precios de venta oscilan entre $300 millones y $1.650 millones, con un valor medio de $655 millones, tal como se detalla en la Tabla 1, y que los inmuebles con los mayores precios de venta se encuentran ubicados alrededor de la localidad de Chapinero, como se observa en el Mapa 2.</w:t>
       </w:r>
     </w:p>
@@ -3059,7 +3094,6 @@
           <w:sz w:val="24"/>
           <w:szCs w:val="24"/>
         </w:rPr>
-        <w:lastRenderedPageBreak/>
         <w:t>Tabla</w:t>
       </w:r>
       <w:r>
@@ -3112,6 +3146,7 @@
           <w:rFonts w:ascii="Californian FB" w:hAnsi="Californian FB"/>
           <w:b/>
           <w:bCs/>
+          <w:noProof/>
           <w:sz w:val="24"/>
           <w:szCs w:val="24"/>
         </w:rPr>
@@ -3869,6 +3904,7 @@
         </w:rPr>
         <w:t>Kaggle</w:t>
       </w:r>
+      <w:bookmarkStart w:id="3" w:name="_Hlk129523226"/>
       <w:proofErr w:type="spellEnd"/>
       <w:r>
         <w:rPr>
@@ -3935,7 +3971,72 @@
           <w:szCs w:val="24"/>
           <w:lang w:val="es-MX"/>
         </w:rPr>
-        <w:t xml:space="preserve">, buscando que este resultado se acerca a cero; con este criterio se cargaron </w:t>
+        <w:t xml:space="preserve">, buscando que este resultado </w:t>
+      </w:r>
+      <w:r>
+        <w:rPr>
+          <w:rFonts w:ascii="Californian FB" w:hAnsi="Californian FB"/>
+          <w:sz w:val="24"/>
+          <w:szCs w:val="24"/>
+          <w:lang w:val="es-MX"/>
+        </w:rPr>
+        <w:t>fuera</w:t>
+      </w:r>
+      <w:r>
+        <w:rPr>
+          <w:rFonts w:ascii="Californian FB" w:hAnsi="Californian FB"/>
+          <w:sz w:val="24"/>
+          <w:szCs w:val="24"/>
+          <w:lang w:val="es-MX"/>
+        </w:rPr>
+        <w:t xml:space="preserve"> </w:t>
+      </w:r>
+      <w:r>
+        <w:rPr>
+          <w:rFonts w:ascii="Californian FB" w:hAnsi="Californian FB"/>
+          <w:sz w:val="24"/>
+          <w:szCs w:val="24"/>
+          <w:lang w:val="es-MX"/>
+        </w:rPr>
+        <w:t xml:space="preserve">lo más </w:t>
+      </w:r>
+      <w:r>
+        <w:rPr>
+          <w:rFonts w:ascii="Californian FB" w:hAnsi="Californian FB"/>
+          <w:sz w:val="24"/>
+          <w:szCs w:val="24"/>
+          <w:lang w:val="es-MX"/>
+        </w:rPr>
+        <w:lastRenderedPageBreak/>
+        <w:t>cercano</w:t>
+      </w:r>
+      <w:r>
+        <w:rPr>
+          <w:rFonts w:ascii="Californian FB" w:hAnsi="Californian FB"/>
+          <w:sz w:val="24"/>
+          <w:szCs w:val="24"/>
+          <w:lang w:val="es-MX"/>
+        </w:rPr>
+        <w:t xml:space="preserve"> a cero</w:t>
+      </w:r>
+      <w:bookmarkEnd w:id="3"/>
+      <w:r>
+        <w:rPr>
+          <w:rFonts w:ascii="Californian FB" w:hAnsi="Californian FB"/>
+          <w:sz w:val="24"/>
+          <w:szCs w:val="24"/>
+          <w:lang w:val="es-MX"/>
+        </w:rPr>
+        <w:t xml:space="preserve"> posible</w:t>
+      </w:r>
+      <w:r>
+        <w:rPr>
+          <w:rFonts w:ascii="Californian FB" w:hAnsi="Californian FB"/>
+          <w:sz w:val="24"/>
+          <w:szCs w:val="24"/>
+          <w:lang w:val="es-MX"/>
+        </w:rPr>
+        <w:t xml:space="preserve">; con este criterio se cargaron </w:t>
       </w:r>
       <w:r>
         <w:rPr>
@@ -3963,7 +4064,6 @@
           <w:szCs w:val="24"/>
           <w:lang w:val="es-MX"/>
         </w:rPr>
-        <w:lastRenderedPageBreak/>
         <w:t>Kaggle</w:t>
       </w:r>
       <w:proofErr w:type="spellEnd"/>
@@ -4036,7 +4136,17 @@
           <w:szCs w:val="24"/>
           <w:lang w:val="es-MX"/>
         </w:rPr>
-        <w:t xml:space="preserve">Este modelo utilizó 26 variables, incluyendo interacciones entre las variables iniciales, generó 500 árboles y el mejor resultado tuvo como parámetros </w:t>
+        <w:t xml:space="preserve">Este modelo </w:t>
+      </w:r>
+      <w:bookmarkStart w:id="4" w:name="_Hlk129523473"/>
+      <w:r>
+        <w:rPr>
+          <w:rFonts w:ascii="Californian FB" w:hAnsi="Californian FB"/>
+          <w:sz w:val="24"/>
+          <w:szCs w:val="24"/>
+          <w:lang w:val="es-MX"/>
+        </w:rPr>
+        <w:t xml:space="preserve">utilizó 26 variables, incluyendo interacciones entre las variables iniciales, generó 500 árboles y el mejor resultado tuvo como parámetros </w:t>
       </w:r>
       <w:proofErr w:type="spellStart"/>
       <w:r>
@@ -4112,7 +4222,16 @@
           <w:szCs w:val="24"/>
           <w:lang w:val="es-MX"/>
         </w:rPr>
-        <w:t xml:space="preserve">, el número de eventos de delito en la localidad que se encuentran ubicados, entre otras </w:t>
+        <w:t xml:space="preserve"> y</w:t>
+      </w:r>
+      <w:r>
+        <w:rPr>
+          <w:rFonts w:ascii="Californian FB" w:hAnsi="Californian FB"/>
+          <w:sz w:val="24"/>
+          <w:szCs w:val="24"/>
+          <w:lang w:val="es-MX"/>
+        </w:rPr>
+        <w:t xml:space="preserve"> el número de eventos de delito en la localidad que se encuentran ubicados </w:t>
       </w:r>
       <w:r>
         <w:rPr>
@@ -4124,6 +4243,7 @@
         <w:t>.</w:t>
       </w:r>
     </w:p>
+    <w:bookmarkEnd w:id="4"/>
     <w:p>
       <w:pPr>
         <w:spacing w:after="0" w:line="240" w:lineRule="auto"/>
@@ -4260,8 +4380,6 @@
     </w:p>
     <w:p>
       <w:pPr>
-        <w:spacing w:after="0" w:line="240" w:lineRule="auto"/>
-        <w:jc w:val="both"/>
         <w:rPr>
           <w:rFonts w:ascii="Californian FB" w:hAnsi="Californian FB"/>
           <w:sz w:val="24"/>
@@ -4278,42 +4396,238 @@
         </w:rPr>
         <w:t xml:space="preserve"> </w:t>
       </w:r>
-    </w:p>
-    <w:p>
-      <w:pPr>
-        <w:spacing w:after="0" w:line="240" w:lineRule="auto"/>
-        <w:jc w:val="both"/>
-        <w:rPr>
-          <w:rFonts w:ascii="Californian FB" w:hAnsi="Californian FB"/>
-          <w:sz w:val="24"/>
-          <w:szCs w:val="24"/>
-          <w:lang w:val="es-MX"/>
-        </w:rPr>
-      </w:pPr>
-    </w:p>
-    <w:p>
-      <w:pPr>
-        <w:spacing w:after="0" w:line="240" w:lineRule="auto"/>
-        <w:jc w:val="both"/>
-        <w:rPr>
-          <w:rFonts w:ascii="Californian FB" w:hAnsi="Californian FB"/>
-          <w:sz w:val="24"/>
-          <w:szCs w:val="24"/>
-          <w:lang w:val="es-MX"/>
-        </w:rPr>
-      </w:pPr>
-    </w:p>
-    <w:p>
-      <w:pPr>
-        <w:spacing w:after="0" w:line="240" w:lineRule="auto"/>
-        <w:jc w:val="both"/>
-        <w:rPr>
-          <w:rFonts w:ascii="Californian FB" w:hAnsi="Californian FB"/>
-          <w:sz w:val="24"/>
-          <w:szCs w:val="24"/>
-          <w:lang w:val="es-MX"/>
-        </w:rPr>
-      </w:pPr>
+      <w:r>
+        <w:rPr>
+          <w:rFonts w:ascii="Californian FB" w:hAnsi="Californian FB"/>
+          <w:sz w:val="24"/>
+          <w:szCs w:val="24"/>
+          <w:lang w:val="es-MX"/>
+        </w:rPr>
+        <w:t xml:space="preserve">En este documento se </w:t>
+      </w:r>
+      <w:proofErr w:type="spellStart"/>
+      <w:r>
+        <w:rPr>
+          <w:rFonts w:ascii="Californian FB" w:hAnsi="Californian FB"/>
+          <w:sz w:val="24"/>
+          <w:szCs w:val="24"/>
+          <w:lang w:val="es-MX"/>
+        </w:rPr>
+        <w:t>busco</w:t>
+      </w:r>
+      <w:proofErr w:type="spellEnd"/>
+      <w:r>
+        <w:rPr>
+          <w:rFonts w:ascii="Californian FB" w:hAnsi="Californian FB"/>
+          <w:sz w:val="24"/>
+          <w:szCs w:val="24"/>
+          <w:lang w:val="es-MX"/>
+        </w:rPr>
+        <w:t xml:space="preserve"> estimar un modelo que permitiera predecir los precios de compra de casas y apartamentos en la localidad de Chapinero de Bogotá, de la cual existía poca información. Una de las principales limitaciones que se observaron fue que existía un gran número de registros de información incompletos, lo que hizo necesario integrar determinantes geográficos que pudieran afectar el precio de la vivienda como la distancia de los inmuebles a parques, museos, centros médicos, entre otros. </w:t>
+      </w:r>
+    </w:p>
+    <w:p>
+      <w:pPr>
+        <w:rPr>
+          <w:rFonts w:ascii="Californian FB" w:hAnsi="Californian FB"/>
+          <w:sz w:val="24"/>
+          <w:szCs w:val="24"/>
+          <w:lang w:val="es-MX"/>
+        </w:rPr>
+      </w:pPr>
+      <w:r>
+        <w:rPr>
+          <w:rFonts w:ascii="Californian FB" w:hAnsi="Californian FB"/>
+          <w:sz w:val="24"/>
+          <w:szCs w:val="24"/>
+          <w:lang w:val="es-MX"/>
+        </w:rPr>
+        <w:t xml:space="preserve">A partir de modelos principalmente de regresión lineal, </w:t>
+      </w:r>
+      <w:proofErr w:type="spellStart"/>
+      <w:r>
+        <w:rPr>
+          <w:rFonts w:ascii="Californian FB" w:hAnsi="Californian FB"/>
+          <w:sz w:val="24"/>
+          <w:szCs w:val="24"/>
+          <w:lang w:val="es-MX"/>
+        </w:rPr>
+        <w:t>Elastic</w:t>
+      </w:r>
+      <w:proofErr w:type="spellEnd"/>
+      <w:r>
+        <w:rPr>
+          <w:rFonts w:ascii="Californian FB" w:hAnsi="Californian FB"/>
+          <w:sz w:val="24"/>
+          <w:szCs w:val="24"/>
+          <w:lang w:val="es-MX"/>
+        </w:rPr>
+        <w:t xml:space="preserve"> </w:t>
+      </w:r>
+      <w:proofErr w:type="spellStart"/>
+      <w:r>
+        <w:rPr>
+          <w:rFonts w:ascii="Californian FB" w:hAnsi="Californian FB"/>
+          <w:sz w:val="24"/>
+          <w:szCs w:val="24"/>
+          <w:lang w:val="es-MX"/>
+        </w:rPr>
+        <w:t>Ret</w:t>
+      </w:r>
+      <w:proofErr w:type="spellEnd"/>
+      <w:r>
+        <w:rPr>
+          <w:rFonts w:ascii="Californian FB" w:hAnsi="Californian FB"/>
+          <w:sz w:val="24"/>
+          <w:szCs w:val="24"/>
+          <w:lang w:val="es-MX"/>
+        </w:rPr>
+        <w:t xml:space="preserve"> y </w:t>
+      </w:r>
+      <w:proofErr w:type="spellStart"/>
+      <w:r>
+        <w:rPr>
+          <w:rFonts w:ascii="Californian FB" w:hAnsi="Californian FB"/>
+          <w:sz w:val="24"/>
+          <w:szCs w:val="24"/>
+          <w:lang w:val="es-MX"/>
+        </w:rPr>
+        <w:t>Random</w:t>
+      </w:r>
+      <w:proofErr w:type="spellEnd"/>
+      <w:r>
+        <w:rPr>
+          <w:rFonts w:ascii="Californian FB" w:hAnsi="Californian FB"/>
+          <w:sz w:val="24"/>
+          <w:szCs w:val="24"/>
+          <w:lang w:val="es-MX"/>
+        </w:rPr>
+        <w:t xml:space="preserve"> Forest </w:t>
+      </w:r>
+      <w:r>
+        <w:rPr>
+          <w:rFonts w:ascii="Californian FB" w:hAnsi="Californian FB"/>
+          <w:sz w:val="24"/>
+          <w:szCs w:val="24"/>
+          <w:lang w:val="es-MX"/>
+        </w:rPr>
+        <w:t xml:space="preserve">, se estimó en </w:t>
+      </w:r>
+      <w:r>
+        <w:rPr>
+          <w:rFonts w:ascii="Californian FB" w:hAnsi="Californian FB"/>
+          <w:sz w:val="24"/>
+          <w:szCs w:val="24"/>
+          <w:lang w:val="es-MX"/>
+        </w:rPr>
+        <w:t xml:space="preserve">cada predicción el </w:t>
+      </w:r>
+      <w:r>
+        <w:rPr>
+          <w:rFonts w:ascii="Californian FB" w:hAnsi="Californian FB"/>
+          <w:i/>
+          <w:iCs/>
+          <w:sz w:val="24"/>
+          <w:szCs w:val="24"/>
+          <w:lang w:val="es-MX"/>
+        </w:rPr>
+        <w:t>Mean Absolute Error</w:t>
+      </w:r>
+      <w:r>
+        <w:rPr>
+          <w:rFonts w:ascii="Californian FB" w:hAnsi="Californian FB"/>
+          <w:sz w:val="24"/>
+          <w:szCs w:val="24"/>
+          <w:lang w:val="es-MX"/>
+        </w:rPr>
+        <w:t xml:space="preserve"> (</w:t>
+      </w:r>
+      <w:r>
+        <w:rPr>
+          <w:rFonts w:ascii="Californian FB" w:hAnsi="Californian FB"/>
+          <w:sz w:val="24"/>
+          <w:szCs w:val="24"/>
+          <w:lang w:val="es-MX"/>
+        </w:rPr>
+        <w:t>MAE</w:t>
+      </w:r>
+      <w:r>
+        <w:rPr>
+          <w:rFonts w:ascii="Californian FB" w:hAnsi="Californian FB"/>
+          <w:sz w:val="24"/>
+          <w:szCs w:val="24"/>
+          <w:lang w:val="es-MX"/>
+        </w:rPr>
+        <w:t xml:space="preserve">), buscando que este resultado </w:t>
+      </w:r>
+      <w:r>
+        <w:rPr>
+          <w:rFonts w:ascii="Californian FB" w:hAnsi="Californian FB"/>
+          <w:sz w:val="24"/>
+          <w:szCs w:val="24"/>
+          <w:lang w:val="es-MX"/>
+        </w:rPr>
+        <w:t xml:space="preserve">fuera lo más cercano </w:t>
+      </w:r>
+      <w:r>
+        <w:rPr>
+          <w:rFonts w:ascii="Californian FB" w:hAnsi="Californian FB"/>
+          <w:sz w:val="24"/>
+          <w:szCs w:val="24"/>
+          <w:lang w:val="es-MX"/>
+        </w:rPr>
+        <w:t>a cero</w:t>
+      </w:r>
+      <w:r>
+        <w:rPr>
+          <w:rFonts w:ascii="Californian FB" w:hAnsi="Californian FB"/>
+          <w:sz w:val="24"/>
+          <w:szCs w:val="24"/>
+          <w:lang w:val="es-MX"/>
+        </w:rPr>
+        <w:t xml:space="preserve">. Los resultados mostraron que el modelo de </w:t>
+      </w:r>
+      <w:proofErr w:type="spellStart"/>
+      <w:r>
+        <w:rPr>
+          <w:rFonts w:ascii="Californian FB" w:hAnsi="Californian FB"/>
+          <w:sz w:val="24"/>
+          <w:szCs w:val="24"/>
+          <w:lang w:val="es-MX"/>
+        </w:rPr>
+        <w:t>Random</w:t>
+      </w:r>
+      <w:proofErr w:type="spellEnd"/>
+      <w:r>
+        <w:rPr>
+          <w:rFonts w:ascii="Californian FB" w:hAnsi="Californian FB"/>
+          <w:sz w:val="24"/>
+          <w:szCs w:val="24"/>
+          <w:lang w:val="es-MX"/>
+        </w:rPr>
+        <w:t xml:space="preserve"> Forest fue con el cual obtuvimos la mejor predicción, utilizando 500 árboles.</w:t>
+      </w:r>
+    </w:p>
+    <w:p>
+      <w:pPr>
+        <w:spacing w:after="0" w:line="240" w:lineRule="auto"/>
+        <w:jc w:val="both"/>
+        <w:rPr>
+          <w:rFonts w:ascii="Californian FB" w:hAnsi="Californian FB"/>
+          <w:sz w:val="24"/>
+          <w:szCs w:val="24"/>
+          <w:lang w:val="es-MX"/>
+        </w:rPr>
+      </w:pPr>
+      <w:r>
+        <w:rPr>
+          <w:rFonts w:ascii="Californian FB" w:hAnsi="Californian FB"/>
+          <w:sz w:val="24"/>
+          <w:szCs w:val="24"/>
+          <w:lang w:val="es-MX"/>
+        </w:rPr>
+        <w:t>Los resultados obtenidos muestran que los principales determinantes de los precios de venta de los inmuebles se basan en las condiciones geográficas del inmueble, es decir, su ubicación a lugares de interés como parques, bibliotecas, centros de atención médica, paradas de buses, el número de eventos de delito en la localidad que se encuentran ubicados, entre otras .</w:t>
+      </w:r>
     </w:p>
     <w:p>
       <w:pPr>
@@ -4706,6 +5020,7 @@
           <w:szCs w:val="24"/>
           <w:lang w:val="es-MX"/>
         </w:rPr>
+        <w:lastRenderedPageBreak/>
         <w:t>Número de habitaciones</w:t>
       </w:r>
     </w:p>
@@ -5004,7 +5319,6 @@
           <w:szCs w:val="24"/>
           <w:lang w:val="es-MX"/>
         </w:rPr>
-        <w:lastRenderedPageBreak/>
         <w:t>Distancia al centro de referencia más cercano</w:t>
       </w:r>
     </w:p>
@@ -7931,6 +8245,15 @@
 </file>
 
 <file path=customXml/item1.xml><?xml version="1.0" encoding="utf-8"?>
+<?mso-contentType ?>
+<FormTemplates xmlns="http://schemas.microsoft.com/sharepoint/v3/contenttype/forms">
+  <Display>DocumentLibraryForm</Display>
+  <Edit>DocumentLibraryForm</Edit>
+  <New>DocumentLibraryForm</New>
+</FormTemplates>
+</file>
+
+<file path=customXml/item2.xml><?xml version="1.0" encoding="utf-8"?>
 <b:Sources xmlns:b="http://schemas.openxmlformats.org/officeDocument/2006/bibliography" xmlns="http://schemas.openxmlformats.org/officeDocument/2006/bibliography" SelectedStyle="\APASixthEditionOfficeOnline.xsl" StyleName="APA" Version="6">
   <b:Source>
     <b:Tag>Gyo18</b:Tag>
@@ -7957,24 +8280,7 @@
 </b:Sources>
 </file>
 
-<file path=customXml/item2.xml><?xml version="1.0" encoding="utf-8"?>
-<?mso-contentType ?>
-<FormTemplates xmlns="http://schemas.microsoft.com/sharepoint/v3/contenttype/forms">
-  <Display>DocumentLibraryForm</Display>
-  <Edit>DocumentLibraryForm</Edit>
-  <New>DocumentLibraryForm</New>
-</FormTemplates>
-</file>
-
 <file path=customXml/item3.xml><?xml version="1.0" encoding="utf-8"?>
-<p:properties xmlns:p="http://schemas.microsoft.com/office/2006/metadata/properties" xmlns:xsi="http://www.w3.org/2001/XMLSchema-instance" xmlns:pc="http://schemas.microsoft.com/office/infopath/2007/PartnerControls">
-  <documentManagement>
-    <_activity xmlns="e43937bf-7b2e-4368-9dee-c0ba54883549" xsi:nil="true"/>
-  </documentManagement>
-</p:properties>
-</file>
-
-<file path=customXml/item4.xml><?xml version="1.0" encoding="utf-8"?>
 <ct:contentTypeSchema xmlns:ct="http://schemas.microsoft.com/office/2006/metadata/contentType" xmlns:ma="http://schemas.microsoft.com/office/2006/metadata/properties/metaAttributes" ct:_="" ma:_="" ma:contentTypeName="Documento" ma:contentTypeID="0x010100678C4FC5FBF6FB4DA2EDBCF96AC2D682" ma:contentTypeVersion="15" ma:contentTypeDescription="Crear nuevo documento." ma:contentTypeScope="" ma:versionID="866602cc36f87e8669ef40c213a7cbe1">
   <xsd:schema xmlns:xsd="http://www.w3.org/2001/XMLSchema" xmlns:xs="http://www.w3.org/2001/XMLSchema" xmlns:p="http://schemas.microsoft.com/office/2006/metadata/properties" xmlns:ns3="e43937bf-7b2e-4368-9dee-c0ba54883549" xmlns:ns4="1d63b447-a619-43fb-a106-4fc246dfb9e7" targetNamespace="http://schemas.microsoft.com/office/2006/metadata/properties" ma:root="true" ma:fieldsID="0bee6618e954569e44410ef7dbb44e7b" ns3:_="" ns4:_="">
     <xsd:import namespace="e43937bf-7b2e-4368-9dee-c0ba54883549"/>
@@ -8209,7 +8515,23 @@
 </ct:contentTypeSchema>
 </file>
 
+<file path=customXml/item4.xml><?xml version="1.0" encoding="utf-8"?>
+<p:properties xmlns:p="http://schemas.microsoft.com/office/2006/metadata/properties" xmlns:xsi="http://www.w3.org/2001/XMLSchema-instance" xmlns:pc="http://schemas.microsoft.com/office/infopath/2007/PartnerControls">
+  <documentManagement>
+    <_activity xmlns="e43937bf-7b2e-4368-9dee-c0ba54883549" xsi:nil="true"/>
+  </documentManagement>
+</p:properties>
+</file>
+
 <file path=customXml/itemProps1.xml><?xml version="1.0" encoding="utf-8"?>
+<ds:datastoreItem xmlns:ds="http://schemas.openxmlformats.org/officeDocument/2006/customXml" ds:itemID="{E2690382-DC72-4963-8425-B3E09E4A39DE}">
+  <ds:schemaRefs>
+    <ds:schemaRef ds:uri="http://schemas.microsoft.com/sharepoint/v3/contenttype/forms"/>
+  </ds:schemaRefs>
+</ds:datastoreItem>
+</file>
+
+<file path=customXml/itemProps2.xml><?xml version="1.0" encoding="utf-8"?>
 <ds:datastoreItem xmlns:ds="http://schemas.openxmlformats.org/officeDocument/2006/customXml" ds:itemID="{4EC8D3A3-12E6-40C1-B4AB-BF04D63CFADD}">
   <ds:schemaRefs>
     <ds:schemaRef ds:uri="http://schemas.openxmlformats.org/officeDocument/2006/bibliography"/>
@@ -8217,25 +8539,7 @@
 </ds:datastoreItem>
 </file>
 
-<file path=customXml/itemProps2.xml><?xml version="1.0" encoding="utf-8"?>
-<ds:datastoreItem xmlns:ds="http://schemas.openxmlformats.org/officeDocument/2006/customXml" ds:itemID="{E2690382-DC72-4963-8425-B3E09E4A39DE}">
-  <ds:schemaRefs>
-    <ds:schemaRef ds:uri="http://schemas.microsoft.com/sharepoint/v3/contenttype/forms"/>
-  </ds:schemaRefs>
-</ds:datastoreItem>
-</file>
-
 <file path=customXml/itemProps3.xml><?xml version="1.0" encoding="utf-8"?>
-<ds:datastoreItem xmlns:ds="http://schemas.openxmlformats.org/officeDocument/2006/customXml" ds:itemID="{AA4CEB11-D657-48E7-8420-7F129794EE88}">
-  <ds:schemaRefs>
-    <ds:schemaRef ds:uri="http://schemas.microsoft.com/office/2006/metadata/properties"/>
-    <ds:schemaRef ds:uri="http://schemas.microsoft.com/office/infopath/2007/PartnerControls"/>
-    <ds:schemaRef ds:uri="e43937bf-7b2e-4368-9dee-c0ba54883549"/>
-  </ds:schemaRefs>
-</ds:datastoreItem>
-</file>
-
-<file path=customXml/itemProps4.xml><?xml version="1.0" encoding="utf-8"?>
 <ds:datastoreItem xmlns:ds="http://schemas.openxmlformats.org/officeDocument/2006/customXml" ds:itemID="{6849CC0D-AD4F-4B2E-A209-37E67C0CC6C8}">
   <ds:schemaRefs>
     <ds:schemaRef ds:uri="http://schemas.microsoft.com/office/2006/metadata/contentType"/>
@@ -8252,4 +8556,14 @@
     <ds:schemaRef ds:uri="http://schemas.microsoft.com/internal/obd"/>
   </ds:schemaRefs>
 </ds:datastoreItem>
+</file>
+
+<file path=customXml/itemProps4.xml><?xml version="1.0" encoding="utf-8"?>
+<ds:datastoreItem xmlns:ds="http://schemas.openxmlformats.org/officeDocument/2006/customXml" ds:itemID="{AA4CEB11-D657-48E7-8420-7F129794EE88}">
+  <ds:schemaRefs>
+    <ds:schemaRef ds:uri="http://schemas.microsoft.com/office/2006/metadata/properties"/>
+    <ds:schemaRef ds:uri="http://schemas.microsoft.com/office/infopath/2007/PartnerControls"/>
+    <ds:schemaRef ds:uri="e43937bf-7b2e-4368-9dee-c0ba54883549"/>
+  </ds:schemaRefs>
+</ds:datastoreItem>
 </file>
</xml_diff>